<commit_message>
[docs] Student #3 - Requirements
</commit_message>
<xml_diff>
--- a/reports/Deliverable 2/Group/02 Requirements - Group.docx
+++ b/reports/Deliverable 2/Group/02 Requirements - Group.docx
@@ -554,7 +554,7 @@
               <w:rPr>
                 <w:rFonts w:asciiTheme="majorHAnsi" w:hAnsiTheme="majorHAnsi" w:cstheme="majorHAnsi"/>
                 <w:b/>
-                <w:lang w:val="es-ES"/>
+                <w:lang w:val="en-US"/>
               </w:rPr>
             </w:pPr>
             <w:r>
@@ -581,7 +581,7 @@
               <w:sdtPr>
                 <w:rPr>
                   <w:rFonts w:asciiTheme="majorHAnsi" w:hAnsiTheme="majorHAnsi" w:cstheme="majorHAnsi"/>
-                  <w:lang w:val="es-ES"/>
+                  <w:lang w:val="en-US"/>
                 </w:rPr>
                 <w:tag w:val="ID2"/>
                 <w:id w:val="-1276937016"/>
@@ -595,7 +595,7 @@
                 <w:r>
                   <w:rPr>
                     <w:rFonts w:asciiTheme="majorHAnsi" w:hAnsiTheme="majorHAnsi" w:cstheme="majorHAnsi"/>
-                    <w:lang w:val="es-ES"/>
+                    <w:lang w:val="en-US"/>
                   </w:rPr>
                   <w:t>77049375-L</w:t>
                 </w:r>
@@ -637,7 +637,7 @@
               <w:sdtPr>
                 <w:rPr>
                   <w:rFonts w:asciiTheme="majorHAnsi" w:hAnsiTheme="majorHAnsi" w:cstheme="majorHAnsi"/>
-                  <w:lang w:val="es-ES"/>
+                  <w:lang w:val="en-US"/>
                 </w:rPr>
                 <w:tag w:val="UVUS02"/>
                 <w:id w:val="1381354132"/>
@@ -651,21 +651,21 @@
                 <w:r>
                   <w:rPr>
                     <w:rFonts w:asciiTheme="majorHAnsi" w:hAnsiTheme="majorHAnsi" w:cstheme="majorHAnsi"/>
-                    <w:lang w:val="es-ES"/>
+                    <w:lang w:val="en-US"/>
                   </w:rPr>
                   <w:t xml:space="preserve"> </w:t>
                 </w:r>
                 <w:r>
                   <w:rPr>
                     <w:rFonts w:asciiTheme="majorHAnsi" w:hAnsiTheme="majorHAnsi" w:cstheme="majorHAnsi"/>
-                    <w:lang w:val="es-ES"/>
+                    <w:lang w:val="en-US"/>
                   </w:rPr>
                   <w:t>enrgaraba</w:t>
                 </w:r>
                 <w:r>
                   <w:rPr>
                     <w:rFonts w:asciiTheme="majorHAnsi" w:hAnsiTheme="majorHAnsi" w:cstheme="majorHAnsi"/>
-                    <w:lang w:val="es-ES"/>
+                    <w:lang w:val="en-US"/>
                   </w:rPr>
                   <w:t xml:space="preserve">  </w:t>
                 </w:r>
@@ -1751,21 +1751,7 @@
                   <w:rPr>
                     <w:rFonts w:asciiTheme="majorHAnsi" w:hAnsiTheme="majorHAnsi" w:cstheme="majorHAnsi"/>
                   </w:rPr>
-                  <w:t xml:space="preserve">February 16th, </w:t>
-                </w:r>
-                <w:proofErr w:type="gramStart"/>
-                <w:r>
-                  <w:rPr>
-                    <w:rFonts w:asciiTheme="majorHAnsi" w:hAnsiTheme="majorHAnsi" w:cstheme="majorHAnsi"/>
-                  </w:rPr>
-                  <w:t>2024</w:t>
-                </w:r>
-                <w:proofErr w:type="gramEnd"/>
-                <w:r>
-                  <w:rPr>
-                    <w:rFonts w:asciiTheme="majorHAnsi" w:hAnsiTheme="majorHAnsi" w:cstheme="majorHAnsi"/>
-                  </w:rPr>
-                  <w:t xml:space="preserve"> </w:t>
+                  <w:t xml:space="preserve">February 16th, 2024 </w:t>
                 </w:r>
                 <w:r>
                   <w:rPr>
@@ -2650,7 +2636,19 @@
             <w:rPr>
               <w:rFonts w:asciiTheme="majorHAnsi" w:hAnsiTheme="majorHAnsi" w:cstheme="majorHAnsi"/>
             </w:rPr>
-            <w:t xml:space="preserve">    </w:t>
+            <w:t xml:space="preserve">  </w:t>
+          </w:r>
+          <w:r>
+            <w:rPr>
+              <w:rFonts w:asciiTheme="majorHAnsi" w:hAnsiTheme="majorHAnsi" w:cstheme="majorHAnsi"/>
+            </w:rPr>
+            <w:t>X</w:t>
+          </w:r>
+          <w:r>
+            <w:rPr>
+              <w:rFonts w:asciiTheme="majorHAnsi" w:hAnsiTheme="majorHAnsi" w:cstheme="majorHAnsi"/>
+            </w:rPr>
+            <w:t xml:space="preserve">  </w:t>
           </w:r>
         </w:sdtContent>
       </w:sdt>
@@ -9893,14 +9891,14 @@
     <w:charset w:val="00"/>
     <w:family w:val="swiss"/>
     <w:pitch w:val="variable"/>
-    <w:sig w:usb0="E4002EFF" w:usb1="C000247B" w:usb2="00000009" w:usb3="00000000" w:csb0="000001FF" w:csb1="00000000"/>
+    <w:sig w:usb0="E4002EFF" w:usb1="C200247B" w:usb2="00000009" w:usb3="00000000" w:csb0="000001FF" w:csb1="00000000"/>
   </w:font>
   <w:font w:name="Calibri Light">
     <w:panose1 w:val="020F0302020204030204"/>
     <w:charset w:val="00"/>
     <w:family w:val="swiss"/>
     <w:pitch w:val="variable"/>
-    <w:sig w:usb0="E4002EFF" w:usb1="C000247B" w:usb2="00000009" w:usb3="00000000" w:csb0="000001FF" w:csb1="00000000"/>
+    <w:sig w:usb0="E4002EFF" w:usb1="C200247B" w:usb2="00000009" w:usb3="00000000" w:csb0="000001FF" w:csb1="00000000"/>
   </w:font>
   <w:font w:name="Cambria Math">
     <w:panose1 w:val="02040503050406030204"/>
@@ -9916,6 +9914,18 @@
     <w:family w:val="modern"/>
     <w:pitch w:val="fixed"/>
     <w:sig w:usb0="E00002FF" w:usb1="6AC7FDFB" w:usb2="08000012" w:usb3="00000000" w:csb0="0002009F" w:csb1="00000000"/>
+  </w:font>
+  <w:font w:name="Aptos">
+    <w:charset w:val="00"/>
+    <w:family w:val="swiss"/>
+    <w:pitch w:val="variable"/>
+    <w:sig w:usb0="20000287" w:usb1="00000003" w:usb2="00000000" w:usb3="00000000" w:csb0="0000019F" w:csb1="00000000"/>
+  </w:font>
+  <w:font w:name="Aptos Display">
+    <w:charset w:val="00"/>
+    <w:family w:val="swiss"/>
+    <w:pitch w:val="variable"/>
+    <w:sig w:usb0="20000287" w:usb1="00000003" w:usb2="00000000" w:usb3="00000000" w:csb0="0000019F" w:csb1="00000000"/>
   </w:font>
 </w:fonts>
 </file>
@@ -9939,6 +9949,7 @@
     <w:rsidRoot w:val="006B2BEC"/>
     <w:rsid w:val="000A6CA9"/>
     <w:rsid w:val="00617AEC"/>
+    <w:rsid w:val="00677EAD"/>
     <w:rsid w:val="006B2BEC"/>
     <w:rsid w:val="00845A29"/>
     <w:rsid w:val="00A94D88"/>

</xml_diff>